<commit_message>
OC 5 - rettet med review
</commit_message>
<xml_diff>
--- a/Documentation/03 - Analysis/Operations kontrakter/OC 5 - beregnSigmaN.docx
+++ b/Documentation/03 - Analysis/Operations kontrakter/OC 5 - beregnSigmaN.docx
@@ -10,8 +10,6 @@
           <w:szCs w:val="36"/>
         </w:rPr>
       </w:pPr>
-      <w:bookmarkStart w:id="0" w:name="_GoBack"/>
-      <w:bookmarkEnd w:id="0"/>
       <w:r>
         <w:rPr>
           <w:b/>
@@ -53,7 +51,6 @@
         <w:t xml:space="preserve">PTE-System - OC 5: OC </w:t>
       </w:r>
       <w:proofErr w:type="spellStart"/>
-      <w:proofErr w:type="gramStart"/>
       <w:r>
         <w:rPr>
           <w:b/>
@@ -71,7 +68,6 @@
         </w:rPr>
         <w:t xml:space="preserve">  n</w:t>
       </w:r>
-      <w:proofErr w:type="gramEnd"/>
     </w:p>
     <w:p>
       <w:pPr>
@@ -119,209 +115,453 @@
           <w:sz w:val="24"/>
           <w:szCs w:val="24"/>
         </w:rPr>
+        <w:t xml:space="preserve"> n()</w:t>
+      </w:r>
+    </w:p>
+    <w:p>
+      <w:pPr>
+        <w:rPr>
+          <w:sz w:val="24"/>
+          <w:szCs w:val="24"/>
+        </w:rPr>
+      </w:pPr>
+    </w:p>
+    <w:p>
+      <w:pPr>
+        <w:rPr>
+          <w:b/>
+          <w:sz w:val="24"/>
+          <w:szCs w:val="24"/>
+        </w:rPr>
+      </w:pPr>
+      <w:r>
+        <w:rPr>
+          <w:b/>
+          <w:sz w:val="24"/>
+          <w:szCs w:val="24"/>
+        </w:rPr>
+        <w:t>Krydsreferencer</w:t>
+      </w:r>
+    </w:p>
+    <w:p>
+      <w:pPr>
+        <w:rPr>
+          <w:sz w:val="24"/>
+          <w:szCs w:val="24"/>
+        </w:rPr>
+      </w:pPr>
+      <w:r>
+        <w:rPr>
+          <w:sz w:val="24"/>
+          <w:szCs w:val="24"/>
+        </w:rPr>
+        <w:t>UC4</w:t>
+      </w:r>
+    </w:p>
+    <w:p>
+      <w:pPr>
+        <w:rPr>
+          <w:sz w:val="24"/>
+          <w:szCs w:val="24"/>
+        </w:rPr>
+      </w:pPr>
+    </w:p>
+    <w:p>
+      <w:pPr>
+        <w:rPr>
+          <w:b/>
+          <w:sz w:val="24"/>
+          <w:szCs w:val="24"/>
+        </w:rPr>
+      </w:pPr>
+      <w:r>
+        <w:rPr>
+          <w:b/>
+          <w:sz w:val="24"/>
+          <w:szCs w:val="24"/>
+        </w:rPr>
+        <w:t>Forudsætninger</w:t>
+      </w:r>
+    </w:p>
+    <w:p>
+      <w:pPr>
+        <w:rPr>
+          <w:sz w:val="24"/>
+          <w:szCs w:val="24"/>
+        </w:rPr>
+      </w:pPr>
+      <w:r>
+        <w:rPr>
+          <w:sz w:val="24"/>
+          <w:szCs w:val="24"/>
+        </w:rPr>
+        <w:t xml:space="preserve">En instans </w:t>
+      </w:r>
+      <w:proofErr w:type="spellStart"/>
+      <w:r>
+        <w:rPr>
+          <w:sz w:val="24"/>
+          <w:szCs w:val="24"/>
+        </w:rPr>
+        <w:t>Fn</w:t>
+      </w:r>
+      <w:proofErr w:type="spellEnd"/>
+      <w:r>
+        <w:rPr>
+          <w:sz w:val="24"/>
+          <w:szCs w:val="24"/>
+        </w:rPr>
+        <w:t xml:space="preserve"> af Normalkraft eksisterer.</w:t>
+      </w:r>
+    </w:p>
+    <w:p>
+      <w:pPr>
+        <w:rPr>
+          <w:sz w:val="24"/>
+          <w:szCs w:val="24"/>
+        </w:rPr>
+      </w:pPr>
+      <w:r>
+        <w:rPr>
+          <w:sz w:val="24"/>
+          <w:szCs w:val="24"/>
+        </w:rPr>
+        <w:t xml:space="preserve">En instans a af Areal eksisterer. </w:t>
+      </w:r>
+    </w:p>
+    <w:p>
+      <w:pPr>
+        <w:rPr>
+          <w:sz w:val="24"/>
+          <w:szCs w:val="24"/>
+        </w:rPr>
+      </w:pPr>
+      <w:proofErr w:type="spellStart"/>
+      <w:r>
+        <w:rPr>
+          <w:sz w:val="24"/>
+          <w:szCs w:val="24"/>
+        </w:rPr>
+        <w:t>Fn.newton</w:t>
+      </w:r>
+      <w:proofErr w:type="spellEnd"/>
+      <w:r>
+        <w:rPr>
+          <w:sz w:val="24"/>
+          <w:szCs w:val="24"/>
+        </w:rPr>
+        <w:t xml:space="preserve"> &gt;0</w:t>
+      </w:r>
+    </w:p>
+    <w:p>
+      <w:pPr>
+        <w:rPr>
+          <w:sz w:val="24"/>
+          <w:szCs w:val="24"/>
+        </w:rPr>
+      </w:pPr>
+      <w:r>
+        <w:rPr>
+          <w:sz w:val="24"/>
+          <w:szCs w:val="24"/>
+        </w:rPr>
+        <w:t>a.mm2 &gt;0</w:t>
+      </w:r>
+    </w:p>
+    <w:p>
+      <w:pPr>
+        <w:rPr>
+          <w:b/>
+          <w:sz w:val="24"/>
+          <w:szCs w:val="24"/>
+        </w:rPr>
+      </w:pPr>
+      <w:r>
+        <w:rPr>
+          <w:b/>
+          <w:sz w:val="24"/>
+          <w:szCs w:val="24"/>
+        </w:rPr>
+        <w:t>Slutbetingelser</w:t>
+      </w:r>
+    </w:p>
+    <w:p>
+      <w:pPr>
+        <w:rPr>
+          <w:color w:val="252525"/>
+          <w:sz w:val="24"/>
+          <w:szCs w:val="24"/>
+          <w:highlight w:val="white"/>
+        </w:rPr>
+      </w:pPr>
+      <w:r>
+        <w:rPr>
+          <w:sz w:val="24"/>
+          <w:szCs w:val="24"/>
+        </w:rPr>
+        <w:t xml:space="preserve">En instans </w:t>
+      </w:r>
+      <w:proofErr w:type="spellStart"/>
+      <w:r>
+        <w:rPr>
+          <w:color w:val="252525"/>
+          <w:sz w:val="24"/>
+          <w:szCs w:val="24"/>
+          <w:highlight w:val="white"/>
+        </w:rPr>
+        <w:t>sigmaN</w:t>
+      </w:r>
+      <w:proofErr w:type="spellEnd"/>
+      <w:r>
+        <w:rPr>
+          <w:color w:val="252525"/>
+          <w:sz w:val="24"/>
+          <w:szCs w:val="24"/>
+          <w:highlight w:val="white"/>
+        </w:rPr>
+        <w:t xml:space="preserve"> af </w:t>
+      </w:r>
+      <w:proofErr w:type="spellStart"/>
+      <w:r>
+        <w:rPr>
+          <w:color w:val="252525"/>
+          <w:sz w:val="24"/>
+          <w:szCs w:val="24"/>
+          <w:highlight w:val="white"/>
+        </w:rPr>
+        <w:t>Normalspaending</w:t>
+      </w:r>
+      <w:proofErr w:type="spellEnd"/>
+      <w:r>
+        <w:rPr>
+          <w:color w:val="252525"/>
+          <w:sz w:val="24"/>
+          <w:szCs w:val="24"/>
+          <w:highlight w:val="white"/>
+        </w:rPr>
+        <w:t xml:space="preserve"> er oprettet.</w:t>
+      </w:r>
+    </w:p>
+    <w:p>
+      <w:pPr>
+        <w:rPr>
+          <w:color w:val="252525"/>
+          <w:sz w:val="24"/>
+          <w:szCs w:val="24"/>
+          <w:highlight w:val="white"/>
+        </w:rPr>
+      </w:pPr>
+      <w:proofErr w:type="spellStart"/>
+      <w:r>
+        <w:rPr>
+          <w:color w:val="252525"/>
+          <w:sz w:val="24"/>
+          <w:szCs w:val="24"/>
+          <w:highlight w:val="white"/>
+        </w:rPr>
+        <w:t>sigmaN</w:t>
+      </w:r>
+      <w:proofErr w:type="spellEnd"/>
+      <w:r>
+        <w:rPr>
+          <w:color w:val="252525"/>
+          <w:sz w:val="24"/>
+          <w:szCs w:val="24"/>
+          <w:highlight w:val="white"/>
+        </w:rPr>
+        <w:t xml:space="preserve"> er blevet </w:t>
+      </w:r>
+      <w:proofErr w:type="spellStart"/>
+      <w:r>
+        <w:rPr>
+          <w:color w:val="252525"/>
+          <w:sz w:val="24"/>
+          <w:szCs w:val="24"/>
+          <w:highlight w:val="white"/>
+        </w:rPr>
+        <w:t>assoriseret</w:t>
+      </w:r>
+      <w:proofErr w:type="spellEnd"/>
+      <w:r>
+        <w:rPr>
+          <w:color w:val="252525"/>
+          <w:sz w:val="24"/>
+          <w:szCs w:val="24"/>
+          <w:highlight w:val="white"/>
+        </w:rPr>
+        <w:t xml:space="preserve"> med a.</w:t>
+      </w:r>
+      <w:bookmarkStart w:id="0" w:name="_GoBack"/>
+    </w:p>
+    <w:bookmarkEnd w:id="0"/>
+    <w:p>
+      <w:pPr>
+        <w:rPr>
+          <w:color w:val="252525"/>
+          <w:sz w:val="24"/>
+          <w:szCs w:val="24"/>
+          <w:highlight w:val="white"/>
+          <w:vertAlign w:val="subscript"/>
+        </w:rPr>
+      </w:pPr>
+      <w:proofErr w:type="spellStart"/>
+      <w:r>
+        <w:rPr>
+          <w:color w:val="252525"/>
+          <w:sz w:val="24"/>
+          <w:szCs w:val="24"/>
+          <w:highlight w:val="white"/>
+        </w:rPr>
+        <w:t>sigmaN</w:t>
+      </w:r>
+      <w:proofErr w:type="spellEnd"/>
+      <w:r>
+        <w:rPr>
+          <w:color w:val="252525"/>
+          <w:sz w:val="24"/>
+          <w:szCs w:val="24"/>
+          <w:highlight w:val="white"/>
+        </w:rPr>
+        <w:t xml:space="preserve"> er blevet </w:t>
+      </w:r>
+      <w:proofErr w:type="spellStart"/>
+      <w:r>
+        <w:rPr>
+          <w:color w:val="252525"/>
+          <w:sz w:val="24"/>
+          <w:szCs w:val="24"/>
+          <w:highlight w:val="white"/>
+        </w:rPr>
+        <w:t>assoriseret</w:t>
+      </w:r>
+      <w:proofErr w:type="spellEnd"/>
+      <w:r>
+        <w:rPr>
+          <w:color w:val="252525"/>
+          <w:sz w:val="24"/>
+          <w:szCs w:val="24"/>
+          <w:highlight w:val="white"/>
+        </w:rPr>
+        <w:t xml:space="preserve"> med </w:t>
+      </w:r>
+      <w:proofErr w:type="spellStart"/>
+      <w:r>
+        <w:rPr>
+          <w:color w:val="252525"/>
+          <w:sz w:val="24"/>
+          <w:szCs w:val="24"/>
+          <w:highlight w:val="white"/>
+        </w:rPr>
+        <w:t>Fn</w:t>
+      </w:r>
+      <w:proofErr w:type="spellEnd"/>
+    </w:p>
+    <w:p/>
+    <w:p>
+      <w:pPr>
+        <w:rPr>
+          <w:color w:val="252525"/>
+          <w:sz w:val="24"/>
+          <w:szCs w:val="24"/>
+          <w:highlight w:val="white"/>
+        </w:rPr>
+      </w:pPr>
+      <w:r>
+        <w:rPr>
+          <w:color w:val="252525"/>
+          <w:sz w:val="24"/>
+          <w:szCs w:val="24"/>
+          <w:highlight w:val="white"/>
+        </w:rPr>
+        <w:t>sigmaN.nmm</w:t>
+      </w:r>
+      <w:r>
+        <w:rPr>
+          <w:color w:val="252525"/>
+          <w:sz w:val="24"/>
+          <w:szCs w:val="24"/>
+          <w:highlight w:val="white"/>
+        </w:rPr>
+        <w:t>2</w:t>
+      </w:r>
+      <w:r>
+        <w:rPr>
+          <w:color w:val="252525"/>
+          <w:sz w:val="24"/>
+          <w:szCs w:val="24"/>
+          <w:highlight w:val="white"/>
+          <w:vertAlign w:val="superscript"/>
+        </w:rPr>
         <w:t xml:space="preserve"> </w:t>
       </w:r>
-      <w:proofErr w:type="gramStart"/>
-      <w:r>
-        <w:rPr>
-          <w:sz w:val="24"/>
-          <w:szCs w:val="24"/>
-        </w:rPr>
-        <w:t>n(</w:t>
-      </w:r>
-      <w:proofErr w:type="gramEnd"/>
-      <w:r>
-        <w:rPr>
-          <w:sz w:val="24"/>
-          <w:szCs w:val="24"/>
-        </w:rPr>
-        <w:t>)</w:t>
-      </w:r>
-    </w:p>
-    <w:p>
-      <w:pPr>
-        <w:rPr>
-          <w:sz w:val="24"/>
-          <w:szCs w:val="24"/>
-        </w:rPr>
-      </w:pPr>
-    </w:p>
-    <w:p>
-      <w:pPr>
-        <w:rPr>
-          <w:b/>
-          <w:sz w:val="24"/>
-          <w:szCs w:val="24"/>
-        </w:rPr>
-      </w:pPr>
-      <w:r>
-        <w:rPr>
-          <w:b/>
-          <w:sz w:val="24"/>
-          <w:szCs w:val="24"/>
-        </w:rPr>
-        <w:t>Krydsreferencer</w:t>
-      </w:r>
-    </w:p>
-    <w:p>
-      <w:pPr>
-        <w:rPr>
-          <w:sz w:val="24"/>
-          <w:szCs w:val="24"/>
-        </w:rPr>
-      </w:pPr>
-      <w:r>
-        <w:rPr>
-          <w:sz w:val="24"/>
-          <w:szCs w:val="24"/>
-        </w:rPr>
-        <w:t>UC4</w:t>
-      </w:r>
-    </w:p>
-    <w:p>
-      <w:pPr>
-        <w:rPr>
-          <w:sz w:val="24"/>
-          <w:szCs w:val="24"/>
-        </w:rPr>
-      </w:pPr>
-    </w:p>
-    <w:p>
-      <w:pPr>
-        <w:rPr>
-          <w:b/>
-          <w:sz w:val="24"/>
-          <w:szCs w:val="24"/>
-        </w:rPr>
-      </w:pPr>
-      <w:r>
-        <w:rPr>
-          <w:b/>
-          <w:sz w:val="24"/>
-          <w:szCs w:val="24"/>
-        </w:rPr>
-        <w:t>Forudsætninger</w:t>
-      </w:r>
-    </w:p>
-    <w:p>
-      <w:pPr>
-        <w:rPr>
-          <w:sz w:val="24"/>
-          <w:szCs w:val="24"/>
-        </w:rPr>
-      </w:pPr>
-      <w:r>
-        <w:rPr>
-          <w:sz w:val="24"/>
-          <w:szCs w:val="24"/>
-        </w:rPr>
-        <w:t xml:space="preserve">En instans </w:t>
+      <w:r>
+        <w:rPr>
+          <w:color w:val="252525"/>
+          <w:sz w:val="24"/>
+          <w:szCs w:val="24"/>
+          <w:highlight w:val="white"/>
+        </w:rPr>
+        <w:t xml:space="preserve">er sat til </w:t>
       </w:r>
       <w:proofErr w:type="spellStart"/>
       <w:r>
         <w:rPr>
-          <w:sz w:val="24"/>
-          <w:szCs w:val="24"/>
+          <w:color w:val="252525"/>
+          <w:sz w:val="24"/>
+          <w:szCs w:val="24"/>
+          <w:highlight w:val="white"/>
         </w:rPr>
         <w:t>Fn</w:t>
       </w:r>
       <w:proofErr w:type="spellEnd"/>
       <w:r>
         <w:rPr>
-          <w:sz w:val="24"/>
-          <w:szCs w:val="24"/>
-        </w:rPr>
-        <w:t xml:space="preserve"> af Normalkraft eksisterer.</w:t>
-      </w:r>
-    </w:p>
-    <w:p>
-      <w:pPr>
-        <w:rPr>
-          <w:sz w:val="24"/>
-          <w:szCs w:val="24"/>
-        </w:rPr>
-      </w:pPr>
-      <w:r>
-        <w:rPr>
-          <w:sz w:val="24"/>
-          <w:szCs w:val="24"/>
-        </w:rPr>
-        <w:t xml:space="preserve">En instans a af Areal eksisterer. </w:t>
-      </w:r>
-    </w:p>
-    <w:p>
-      <w:pPr>
-        <w:rPr>
-          <w:sz w:val="24"/>
-          <w:szCs w:val="24"/>
+          <w:color w:val="252525"/>
+          <w:sz w:val="24"/>
+          <w:szCs w:val="24"/>
+          <w:highlight w:val="white"/>
+        </w:rPr>
+        <w:t xml:space="preserve">/a. </w:t>
+      </w:r>
+    </w:p>
+    <w:p>
+      <w:pPr>
+        <w:rPr>
+          <w:color w:val="252525"/>
+          <w:sz w:val="24"/>
+          <w:szCs w:val="24"/>
+          <w:highlight w:val="white"/>
+        </w:rPr>
+      </w:pPr>
+    </w:p>
+    <w:p>
+      <w:pPr>
+        <w:rPr>
+          <w:color w:val="252525"/>
+          <w:sz w:val="24"/>
+          <w:szCs w:val="24"/>
+          <w:highlight w:val="white"/>
         </w:rPr>
       </w:pPr>
       <w:proofErr w:type="spellStart"/>
-      <w:proofErr w:type="gramStart"/>
-      <w:r>
-        <w:rPr>
-          <w:sz w:val="24"/>
-          <w:szCs w:val="24"/>
-        </w:rPr>
-        <w:t>Fn.newton</w:t>
+      <w:r>
+        <w:rPr>
+          <w:color w:val="252525"/>
+          <w:sz w:val="24"/>
+          <w:szCs w:val="24"/>
+          <w:highlight w:val="white"/>
+        </w:rPr>
+        <w:t>sigmaN.mellemregning</w:t>
       </w:r>
       <w:proofErr w:type="spellEnd"/>
-      <w:proofErr w:type="gramEnd"/>
-      <w:r>
-        <w:rPr>
-          <w:sz w:val="24"/>
-          <w:szCs w:val="24"/>
-        </w:rPr>
-        <w:t xml:space="preserve"> &gt;0</w:t>
-      </w:r>
-    </w:p>
-    <w:p>
-      <w:pPr>
-        <w:rPr>
-          <w:sz w:val="24"/>
-          <w:szCs w:val="24"/>
-        </w:rPr>
-      </w:pPr>
-      <w:r>
-        <w:rPr>
-          <w:sz w:val="24"/>
-          <w:szCs w:val="24"/>
-        </w:rPr>
-        <w:t>a.mm2 &gt;0</w:t>
-      </w:r>
-    </w:p>
-    <w:p>
-      <w:pPr>
-        <w:rPr>
-          <w:b/>
-          <w:sz w:val="24"/>
-          <w:szCs w:val="24"/>
-        </w:rPr>
-      </w:pPr>
-      <w:r>
-        <w:rPr>
-          <w:b/>
-          <w:sz w:val="24"/>
-          <w:szCs w:val="24"/>
-        </w:rPr>
-        <w:t>Slutbetingelser</w:t>
-      </w:r>
-    </w:p>
-    <w:p>
-      <w:pPr>
-        <w:rPr>
-          <w:color w:val="252525"/>
-          <w:sz w:val="24"/>
-          <w:szCs w:val="24"/>
-          <w:highlight w:val="white"/>
-        </w:rPr>
-      </w:pPr>
-      <w:r>
-        <w:rPr>
-          <w:sz w:val="24"/>
-          <w:szCs w:val="24"/>
-        </w:rPr>
-        <w:t xml:space="preserve">En instans </w:t>
+      <w:r>
+        <w:rPr>
+          <w:color w:val="252525"/>
+          <w:sz w:val="24"/>
+          <w:szCs w:val="24"/>
+          <w:highlight w:val="white"/>
+        </w:rPr>
+        <w:t xml:space="preserve"> blev sat til “</w:t>
       </w:r>
       <w:proofErr w:type="spellStart"/>
       <w:r>
@@ -341,7 +581,7 @@
           <w:szCs w:val="24"/>
           <w:highlight w:val="white"/>
         </w:rPr>
-        <w:t xml:space="preserve"> af </w:t>
+        <w:t xml:space="preserve"> = </w:t>
       </w:r>
       <w:proofErr w:type="spellStart"/>
       <w:r>
@@ -351,7 +591,7 @@
           <w:szCs w:val="24"/>
           <w:highlight w:val="white"/>
         </w:rPr>
-        <w:t>Normalspaending</w:t>
+        <w:t>Fn</w:t>
       </w:r>
       <w:proofErr w:type="spellEnd"/>
       <w:r>
@@ -361,139 +601,7 @@
           <w:szCs w:val="24"/>
           <w:highlight w:val="white"/>
         </w:rPr>
-        <w:t xml:space="preserve"> er oprettet.</w:t>
-      </w:r>
-    </w:p>
-    <w:p>
-      <w:pPr>
-        <w:rPr>
-          <w:color w:val="252525"/>
-          <w:sz w:val="24"/>
-          <w:szCs w:val="24"/>
-          <w:highlight w:val="white"/>
-        </w:rPr>
-      </w:pPr>
-      <w:proofErr w:type="spellStart"/>
-      <w:r>
-        <w:rPr>
-          <w:color w:val="252525"/>
-          <w:sz w:val="24"/>
-          <w:szCs w:val="24"/>
-          <w:highlight w:val="white"/>
-        </w:rPr>
-        <w:t>sigmaN</w:t>
-      </w:r>
-      <w:proofErr w:type="spellEnd"/>
-      <w:r>
-        <w:rPr>
-          <w:color w:val="252525"/>
-          <w:sz w:val="24"/>
-          <w:szCs w:val="24"/>
-          <w:highlight w:val="white"/>
-        </w:rPr>
-        <w:t xml:space="preserve"> er blevet </w:t>
-      </w:r>
-      <w:proofErr w:type="spellStart"/>
-      <w:r>
-        <w:rPr>
-          <w:color w:val="252525"/>
-          <w:sz w:val="24"/>
-          <w:szCs w:val="24"/>
-          <w:highlight w:val="white"/>
-        </w:rPr>
-        <w:t>assoriseret</w:t>
-      </w:r>
-      <w:proofErr w:type="spellEnd"/>
-      <w:r>
-        <w:rPr>
-          <w:color w:val="252525"/>
-          <w:sz w:val="24"/>
-          <w:szCs w:val="24"/>
-          <w:highlight w:val="white"/>
-        </w:rPr>
-        <w:t xml:space="preserve"> med a.</w:t>
-      </w:r>
-    </w:p>
-    <w:p>
-      <w:pPr>
-        <w:rPr>
-          <w:color w:val="252525"/>
-          <w:sz w:val="24"/>
-          <w:szCs w:val="24"/>
-          <w:highlight w:val="white"/>
-          <w:vertAlign w:val="subscript"/>
-        </w:rPr>
-      </w:pPr>
-      <w:proofErr w:type="spellStart"/>
-      <w:r>
-        <w:rPr>
-          <w:color w:val="252525"/>
-          <w:sz w:val="24"/>
-          <w:szCs w:val="24"/>
-          <w:highlight w:val="white"/>
-        </w:rPr>
-        <w:t>sigmaN</w:t>
-      </w:r>
-      <w:proofErr w:type="spellEnd"/>
-      <w:r>
-        <w:rPr>
-          <w:color w:val="252525"/>
-          <w:sz w:val="24"/>
-          <w:szCs w:val="24"/>
-          <w:highlight w:val="white"/>
-        </w:rPr>
-        <w:t xml:space="preserve"> er blevet </w:t>
-      </w:r>
-      <w:proofErr w:type="spellStart"/>
-      <w:r>
-        <w:rPr>
-          <w:color w:val="252525"/>
-          <w:sz w:val="24"/>
-          <w:szCs w:val="24"/>
-          <w:highlight w:val="white"/>
-        </w:rPr>
-        <w:t>assoriseret</w:t>
-      </w:r>
-      <w:proofErr w:type="spellEnd"/>
-      <w:r>
-        <w:rPr>
-          <w:color w:val="252525"/>
-          <w:sz w:val="24"/>
-          <w:szCs w:val="24"/>
-          <w:highlight w:val="white"/>
-        </w:rPr>
-        <w:t xml:space="preserve"> med </w:t>
-      </w:r>
-      <w:proofErr w:type="spellStart"/>
-      <w:r>
-        <w:rPr>
-          <w:color w:val="252525"/>
-          <w:sz w:val="24"/>
-          <w:szCs w:val="24"/>
-          <w:highlight w:val="white"/>
-        </w:rPr>
-        <w:t>Fn</w:t>
-      </w:r>
-      <w:proofErr w:type="spellEnd"/>
-    </w:p>
-    <w:p/>
-    <w:p>
-      <w:pPr>
-        <w:rPr>
-          <w:color w:val="252525"/>
-          <w:sz w:val="24"/>
-          <w:szCs w:val="24"/>
-          <w:highlight w:val="white"/>
-        </w:rPr>
-      </w:pPr>
-      <w:r>
-        <w:rPr>
-          <w:color w:val="252525"/>
-          <w:sz w:val="24"/>
-          <w:szCs w:val="24"/>
-          <w:highlight w:val="white"/>
-        </w:rPr>
-        <w:t>sigmaN.nmm</w:t>
+        <w:t>/a” + “\n” + sigmaN.nmm</w:t>
       </w:r>
       <w:r>
         <w:rPr>
@@ -512,125 +620,6 @@
           <w:szCs w:val="24"/>
           <w:highlight w:val="white"/>
         </w:rPr>
-        <w:t xml:space="preserve"> er sat til </w:t>
-      </w:r>
-      <w:proofErr w:type="spellStart"/>
-      <w:r>
-        <w:rPr>
-          <w:color w:val="252525"/>
-          <w:sz w:val="24"/>
-          <w:szCs w:val="24"/>
-          <w:highlight w:val="white"/>
-        </w:rPr>
-        <w:t>Fn</w:t>
-      </w:r>
-      <w:proofErr w:type="spellEnd"/>
-      <w:r>
-        <w:rPr>
-          <w:color w:val="252525"/>
-          <w:sz w:val="24"/>
-          <w:szCs w:val="24"/>
-          <w:highlight w:val="white"/>
-        </w:rPr>
-        <w:t xml:space="preserve">/a. </w:t>
-      </w:r>
-    </w:p>
-    <w:p>
-      <w:pPr>
-        <w:rPr>
-          <w:color w:val="252525"/>
-          <w:sz w:val="24"/>
-          <w:szCs w:val="24"/>
-          <w:highlight w:val="white"/>
-        </w:rPr>
-      </w:pPr>
-    </w:p>
-    <w:p>
-      <w:pPr>
-        <w:rPr>
-          <w:color w:val="252525"/>
-          <w:sz w:val="24"/>
-          <w:szCs w:val="24"/>
-          <w:highlight w:val="white"/>
-        </w:rPr>
-      </w:pPr>
-      <w:proofErr w:type="spellStart"/>
-      <w:r>
-        <w:rPr>
-          <w:color w:val="252525"/>
-          <w:sz w:val="24"/>
-          <w:szCs w:val="24"/>
-          <w:highlight w:val="white"/>
-        </w:rPr>
-        <w:t>sigmaN.mellemregning</w:t>
-      </w:r>
-      <w:proofErr w:type="spellEnd"/>
-      <w:r>
-        <w:rPr>
-          <w:color w:val="252525"/>
-          <w:sz w:val="24"/>
-          <w:szCs w:val="24"/>
-          <w:highlight w:val="white"/>
-        </w:rPr>
-        <w:t xml:space="preserve"> blev sat til “</w:t>
-      </w:r>
-      <w:proofErr w:type="spellStart"/>
-      <w:r>
-        <w:rPr>
-          <w:color w:val="252525"/>
-          <w:sz w:val="24"/>
-          <w:szCs w:val="24"/>
-          <w:highlight w:val="white"/>
-        </w:rPr>
-        <w:t>sigmaN</w:t>
-      </w:r>
-      <w:proofErr w:type="spellEnd"/>
-      <w:r>
-        <w:rPr>
-          <w:color w:val="252525"/>
-          <w:sz w:val="24"/>
-          <w:szCs w:val="24"/>
-          <w:highlight w:val="white"/>
-        </w:rPr>
-        <w:t xml:space="preserve"> = </w:t>
-      </w:r>
-      <w:proofErr w:type="spellStart"/>
-      <w:r>
-        <w:rPr>
-          <w:color w:val="252525"/>
-          <w:sz w:val="24"/>
-          <w:szCs w:val="24"/>
-          <w:highlight w:val="white"/>
-        </w:rPr>
-        <w:t>Fn</w:t>
-      </w:r>
-      <w:proofErr w:type="spellEnd"/>
-      <w:r>
-        <w:rPr>
-          <w:color w:val="252525"/>
-          <w:sz w:val="24"/>
-          <w:szCs w:val="24"/>
-          <w:highlight w:val="white"/>
-        </w:rPr>
-        <w:t>/a” + “\n” + sigmaN.nmm</w:t>
-      </w:r>
-      <w:r>
-        <w:rPr>
-          <w:color w:val="252525"/>
-          <w:sz w:val="24"/>
-          <w:szCs w:val="24"/>
-          <w:highlight w:val="white"/>
-          <w:vertAlign w:val="superscript"/>
-        </w:rPr>
-        <w:t>2</w:t>
-      </w:r>
-      <w:r>
-        <w:rPr>
-          <w:color w:val="252525"/>
-          <w:sz w:val="24"/>
-          <w:szCs w:val="24"/>
-          <w:highlight w:val="white"/>
-        </w:rPr>
         <w:t xml:space="preserve"> </w:t>
       </w:r>
     </w:p>
@@ -660,17 +649,7 @@
           <w:szCs w:val="24"/>
           <w:highlight w:val="white"/>
         </w:rPr>
-        <w:t>sigmaN.nmm</w:t>
-      </w:r>
-      <w:r>
-        <w:rPr>
-          <w:color w:val="252525"/>
-          <w:sz w:val="24"/>
-          <w:szCs w:val="24"/>
-          <w:highlight w:val="white"/>
-          <w:vertAlign w:val="superscript"/>
-        </w:rPr>
-        <w:t>2</w:t>
+        <w:t>sigmaN.nmm2</w:t>
       </w:r>
       <w:r>
         <w:rPr>
@@ -1149,7 +1128,7 @@
   <w:style w:type="paragraph" w:default="1" w:styleId="Normal">
     <w:name w:val="Normal"/>
   </w:style>
-  <w:style w:type="paragraph" w:styleId="Overskrift1">
+  <w:style w:type="paragraph" w:styleId="Heading1">
     <w:name w:val="heading 1"/>
     <w:basedOn w:val="Normal"/>
     <w:next w:val="Normal"/>
@@ -1165,7 +1144,7 @@
       <w:szCs w:val="40"/>
     </w:rPr>
   </w:style>
-  <w:style w:type="paragraph" w:styleId="Overskrift2">
+  <w:style w:type="paragraph" w:styleId="Heading2">
     <w:name w:val="heading 2"/>
     <w:basedOn w:val="Normal"/>
     <w:next w:val="Normal"/>
@@ -1181,7 +1160,7 @@
       <w:szCs w:val="32"/>
     </w:rPr>
   </w:style>
-  <w:style w:type="paragraph" w:styleId="Overskrift3">
+  <w:style w:type="paragraph" w:styleId="Heading3">
     <w:name w:val="heading 3"/>
     <w:basedOn w:val="Normal"/>
     <w:next w:val="Normal"/>
@@ -1198,7 +1177,7 @@
       <w:szCs w:val="28"/>
     </w:rPr>
   </w:style>
-  <w:style w:type="paragraph" w:styleId="Overskrift4">
+  <w:style w:type="paragraph" w:styleId="Heading4">
     <w:name w:val="heading 4"/>
     <w:basedOn w:val="Normal"/>
     <w:next w:val="Normal"/>
@@ -1215,7 +1194,7 @@
       <w:szCs w:val="24"/>
     </w:rPr>
   </w:style>
-  <w:style w:type="paragraph" w:styleId="Overskrift5">
+  <w:style w:type="paragraph" w:styleId="Heading5">
     <w:name w:val="heading 5"/>
     <w:basedOn w:val="Normal"/>
     <w:next w:val="Normal"/>
@@ -1230,7 +1209,7 @@
       <w:color w:val="666666"/>
     </w:rPr>
   </w:style>
-  <w:style w:type="paragraph" w:styleId="Overskrift6">
+  <w:style w:type="paragraph" w:styleId="Heading6">
     <w:name w:val="heading 6"/>
     <w:basedOn w:val="Normal"/>
     <w:next w:val="Normal"/>
@@ -1246,13 +1225,13 @@
       <w:color w:val="666666"/>
     </w:rPr>
   </w:style>
-  <w:style w:type="character" w:default="1" w:styleId="Standardskrifttypeiafsnit">
+  <w:style w:type="character" w:default="1" w:styleId="DefaultParagraphFont">
     <w:name w:val="Default Paragraph Font"/>
     <w:uiPriority w:val="1"/>
     <w:semiHidden/>
     <w:unhideWhenUsed/>
   </w:style>
-  <w:style w:type="table" w:default="1" w:styleId="Tabel-Normal">
+  <w:style w:type="table" w:default="1" w:styleId="TableNormal">
     <w:name w:val="Normal Table"/>
     <w:uiPriority w:val="99"/>
     <w:semiHidden/>
@@ -1267,14 +1246,14 @@
       </w:tblCellMar>
     </w:tblPr>
   </w:style>
-  <w:style w:type="numbering" w:default="1" w:styleId="Ingenoversigt">
+  <w:style w:type="numbering" w:default="1" w:styleId="NoList">
     <w:name w:val="No List"/>
     <w:uiPriority w:val="99"/>
     <w:semiHidden/>
     <w:unhideWhenUsed/>
   </w:style>
-  <w:style w:type="table" w:customStyle="1" w:styleId="TableNormal">
-    <w:name w:val="Table Normal"/>
+  <w:style w:type="table" w:customStyle="1" w:styleId="TableNormal1">
+    <w:name w:val="Table Normal1"/>
     <w:tblPr>
       <w:tblCellMar>
         <w:top w:w="0" w:type="dxa"/>
@@ -1284,7 +1263,7 @@
       </w:tblCellMar>
     </w:tblPr>
   </w:style>
-  <w:style w:type="paragraph" w:styleId="Titel">
+  <w:style w:type="paragraph" w:styleId="Title">
     <w:name w:val="Title"/>
     <w:basedOn w:val="Normal"/>
     <w:next w:val="Normal"/>
@@ -1299,7 +1278,7 @@
       <w:szCs w:val="52"/>
     </w:rPr>
   </w:style>
-  <w:style w:type="paragraph" w:styleId="Undertitel">
+  <w:style w:type="paragraph" w:styleId="Subtitle">
     <w:name w:val="Subtitle"/>
     <w:basedOn w:val="Normal"/>
     <w:next w:val="Normal"/>

</xml_diff>